<commit_message>
Added new fields to user account
to support local storage of user files on the WebLabUX server
</commit_message>
<xml_diff>
--- a/documentation/WLUX_BackEnd_WebService_Winter2014.docx
+++ b/documentation/WLUX_BackEnd_WebService_Winter2014.docx
@@ -3477,11 +3477,9 @@
       <w:r>
         <w:t xml:space="preserve"> = </w:t>
       </w:r>
-      <w:bookmarkStart w:id="6" w:name="_GoBack"/>
       <w:r>
         <w:t>ZGVmYXVsdFJlc2VhcmNoZXI6MVBhc3N3b3Jk</w:t>
       </w:r>
-      <w:bookmarkEnd w:id="6"/>
     </w:p>
     <w:p>
       <w:pPr>
@@ -3507,34 +3505,34 @@
       <w:pPr>
         <w:pStyle w:val="Heading1"/>
       </w:pPr>
-      <w:bookmarkStart w:id="7" w:name="_Toc250810113"/>
+      <w:bookmarkStart w:id="6" w:name="_Toc250810113"/>
       <w:r>
         <w:lastRenderedPageBreak/>
         <w:t>Web service endpoints</w:t>
       </w:r>
+      <w:bookmarkEnd w:id="6"/>
+    </w:p>
+    <w:p>
+      <w:pPr>
+        <w:pStyle w:val="specoverview"/>
+      </w:pPr>
+      <w:r>
+        <w:t>This section describes the endpoints supported by the web service.</w:t>
+      </w:r>
+    </w:p>
+    <w:p>
+      <w:pPr>
+        <w:pStyle w:val="Heading2"/>
+      </w:pPr>
+      <w:bookmarkStart w:id="7" w:name="_Toc250810114"/>
+      <w:proofErr w:type="gramStart"/>
+      <w:r>
+        <w:t>a</w:t>
+      </w:r>
+      <w:r>
+        <w:t>ccount</w:t>
+      </w:r>
       <w:bookmarkEnd w:id="7"/>
-    </w:p>
-    <w:p>
-      <w:pPr>
-        <w:pStyle w:val="specoverview"/>
-      </w:pPr>
-      <w:r>
-        <w:t>This section describes the endpoints supported by the web service.</w:t>
-      </w:r>
-    </w:p>
-    <w:p>
-      <w:pPr>
-        <w:pStyle w:val="Heading2"/>
-      </w:pPr>
-      <w:bookmarkStart w:id="8" w:name="_Toc250810114"/>
-      <w:proofErr w:type="gramStart"/>
-      <w:r>
-        <w:t>a</w:t>
-      </w:r>
-      <w:r>
-        <w:t>ccount</w:t>
-      </w:r>
-      <w:bookmarkEnd w:id="8"/>
       <w:proofErr w:type="gramEnd"/>
     </w:p>
     <w:p>
@@ -3585,14 +3583,14 @@
       <w:pPr>
         <w:pStyle w:val="Heading3"/>
       </w:pPr>
-      <w:bookmarkStart w:id="9" w:name="_Toc250810115"/>
+      <w:bookmarkStart w:id="8" w:name="_Toc250810115"/>
       <w:r>
         <w:t>u</w:t>
       </w:r>
       <w:r>
         <w:t>ser</w:t>
       </w:r>
-      <w:bookmarkEnd w:id="9"/>
+      <w:bookmarkEnd w:id="8"/>
     </w:p>
     <w:p>
       <w:pPr>
@@ -4287,6 +4285,374 @@
         <w:pStyle w:val="specbuffer"/>
       </w:pPr>
       <w:r>
+        <w:t xml:space="preserve">    "</w:t>
+      </w:r>
+      <w:proofErr w:type="spellStart"/>
+      <w:proofErr w:type="gramStart"/>
+      <w:r>
+        <w:t>ownerId</w:t>
+      </w:r>
+      <w:proofErr w:type="spellEnd"/>
+      <w:proofErr w:type="gramEnd"/>
+      <w:r>
+        <w:t>" : 9999,</w:t>
+      </w:r>
+    </w:p>
+    <w:p>
+      <w:pPr>
+        <w:pStyle w:val="specbuffer"/>
+      </w:pPr>
+      <w:r>
+        <w:t xml:space="preserve">    "</w:t>
+      </w:r>
+      <w:proofErr w:type="gramStart"/>
+      <w:r>
+        <w:t>password</w:t>
+      </w:r>
+      <w:proofErr w:type="gramEnd"/>
+      <w:r>
+        <w:t>": "Plain text password",</w:t>
+      </w:r>
+    </w:p>
+    <w:p>
+      <w:pPr>
+        <w:pStyle w:val="specbuffer"/>
+      </w:pPr>
+      <w:r>
+        <w:t xml:space="preserve">    "</w:t>
+      </w:r>
+      <w:proofErr w:type="spellStart"/>
+      <w:proofErr w:type="gramStart"/>
+      <w:r>
+        <w:t>firstName</w:t>
+      </w:r>
+      <w:proofErr w:type="spellEnd"/>
+      <w:proofErr w:type="gramEnd"/>
+      <w:r>
+        <w:t>": "Bob",</w:t>
+      </w:r>
+    </w:p>
+    <w:p>
+      <w:pPr>
+        <w:pStyle w:val="specbuffer"/>
+      </w:pPr>
+      <w:r>
+        <w:t xml:space="preserve">    "</w:t>
+      </w:r>
+      <w:proofErr w:type="spellStart"/>
+      <w:proofErr w:type="gramStart"/>
+      <w:r>
+        <w:t>lastName</w:t>
+      </w:r>
+      <w:proofErr w:type="spellEnd"/>
+      <w:proofErr w:type="gramEnd"/>
+      <w:r>
+        <w:t>": "Researcher",</w:t>
+      </w:r>
+    </w:p>
+    <w:p>
+      <w:pPr>
+        <w:pStyle w:val="specbuffer"/>
+      </w:pPr>
+      <w:r>
+        <w:t xml:space="preserve">    "</w:t>
+      </w:r>
+      <w:proofErr w:type="spellStart"/>
+      <w:proofErr w:type="gramStart"/>
+      <w:r>
+        <w:t>greetingName</w:t>
+      </w:r>
+      <w:proofErr w:type="spellEnd"/>
+      <w:proofErr w:type="gramEnd"/>
+      <w:r>
+        <w:t>": "Bob",</w:t>
+      </w:r>
+    </w:p>
+    <w:p>
+      <w:pPr>
+        <w:pStyle w:val="specbuffer"/>
+      </w:pPr>
+      <w:r>
+        <w:t xml:space="preserve">    "</w:t>
+      </w:r>
+      <w:proofErr w:type="spellStart"/>
+      <w:proofErr w:type="gramStart"/>
+      <w:r>
+        <w:t>orgName</w:t>
+      </w:r>
+      <w:proofErr w:type="spellEnd"/>
+      <w:proofErr w:type="gramEnd"/>
+      <w:r>
+        <w:t xml:space="preserve">": "UW - </w:t>
+      </w:r>
+      <w:proofErr w:type="spellStart"/>
+      <w:r>
+        <w:t>HCDE</w:t>
+      </w:r>
+      <w:proofErr w:type="spellEnd"/>
+      <w:r>
+        <w:t>",</w:t>
+      </w:r>
+    </w:p>
+    <w:p>
+      <w:pPr>
+        <w:pStyle w:val="specbuffer"/>
+      </w:pPr>
+      <w:r>
+        <w:t xml:space="preserve">    "</w:t>
+      </w:r>
+      <w:proofErr w:type="gramStart"/>
+      <w:r>
+        <w:t>email</w:t>
+      </w:r>
+      <w:proofErr w:type="gramEnd"/>
+      <w:r>
+        <w:t>": "bob@example.com",</w:t>
+      </w:r>
+    </w:p>
+    <w:p>
+      <w:pPr>
+        <w:pStyle w:val="specbuffer"/>
+      </w:pPr>
+      <w:r>
+        <w:t xml:space="preserve">    "</w:t>
+      </w:r>
+      <w:proofErr w:type="spellStart"/>
+      <w:proofErr w:type="gramStart"/>
+      <w:r>
+        <w:t>accountType</w:t>
+      </w:r>
+      <w:proofErr w:type="spellEnd"/>
+      <w:proofErr w:type="gramEnd"/>
+      <w:r>
+        <w:t>": "researcher",</w:t>
+      </w:r>
+    </w:p>
+    <w:p>
+      <w:pPr>
+        <w:pStyle w:val="specbuffer"/>
+      </w:pPr>
+      <w:r>
+        <w:t xml:space="preserve">    "</w:t>
+      </w:r>
+      <w:proofErr w:type="spellStart"/>
+      <w:proofErr w:type="gramStart"/>
+      <w:r>
+        <w:t>wluxUrlRoot</w:t>
+      </w:r>
+      <w:proofErr w:type="spellEnd"/>
+      <w:proofErr w:type="gramEnd"/>
+      <w:r>
+        <w:t>": "http://wlux.uw.edu/weblabux",</w:t>
+      </w:r>
+    </w:p>
+    <w:p>
+      <w:pPr>
+        <w:pStyle w:val="specbuffer"/>
+      </w:pPr>
+      <w:r>
+        <w:t xml:space="preserve">    "</w:t>
+      </w:r>
+      <w:proofErr w:type="spellStart"/>
+      <w:proofErr w:type="gramStart"/>
+      <w:r>
+        <w:t>clientUrlRoot</w:t>
+      </w:r>
+      <w:proofErr w:type="spellEnd"/>
+      <w:proofErr w:type="gramEnd"/>
+      <w:r>
+        <w:t>": "http://mytestsite.example.com",</w:t>
+      </w:r>
+    </w:p>
+    <w:p>
+      <w:pPr>
+        <w:pStyle w:val="specbuffer"/>
+      </w:pPr>
+      <w:r>
+        <w:t xml:space="preserve">    "</w:t>
+      </w:r>
+      <w:proofErr w:type="spellStart"/>
+      <w:proofErr w:type="gramStart"/>
+      <w:r>
+        <w:t>userFileRoot</w:t>
+      </w:r>
+      <w:proofErr w:type="spellEnd"/>
+      <w:proofErr w:type="gramEnd"/>
+      <w:r>
+        <w:t>": "/User/</w:t>
+      </w:r>
+      <w:proofErr w:type="spellStart"/>
+      <w:r>
+        <w:t>WebLabUx</w:t>
+      </w:r>
+      <w:proofErr w:type="spellEnd"/>
+      <w:r>
+        <w:t>/</w:t>
+      </w:r>
+      <w:proofErr w:type="spellStart"/>
+      <w:r>
+        <w:t>UserFiles</w:t>
+      </w:r>
+      <w:proofErr w:type="spellEnd"/>
+      <w:r>
+        <w:t>/Researcher/Files",</w:t>
+      </w:r>
+    </w:p>
+    <w:p>
+      <w:pPr>
+        <w:pStyle w:val="specbuffer"/>
+      </w:pPr>
+      <w:r>
+        <w:t xml:space="preserve">    "</w:t>
+      </w:r>
+      <w:proofErr w:type="spellStart"/>
+      <w:proofErr w:type="gramStart"/>
+      <w:r>
+        <w:t>userWebRoot</w:t>
+      </w:r>
+      <w:proofErr w:type="spellEnd"/>
+      <w:proofErr w:type="gramEnd"/>
+      <w:r>
+        <w:t>": "/Server/</w:t>
+      </w:r>
+      <w:proofErr w:type="spellStart"/>
+      <w:r>
+        <w:t>WebLabUx</w:t>
+      </w:r>
+      <w:proofErr w:type="spellEnd"/>
+      <w:r>
+        <w:t>/</w:t>
+      </w:r>
+      <w:proofErr w:type="spellStart"/>
+      <w:r>
+        <w:t>UserFiles</w:t>
+      </w:r>
+      <w:proofErr w:type="spellEnd"/>
+      <w:r>
+        <w:t>/Researcher/</w:t>
+      </w:r>
+      <w:proofErr w:type="spellStart"/>
+      <w:r>
+        <w:t>css</w:t>
+      </w:r>
+      <w:proofErr w:type="spellEnd"/>
+      <w:r>
+        <w:t>",</w:t>
+      </w:r>
+    </w:p>
+    <w:p>
+      <w:pPr>
+        <w:pStyle w:val="specbuffer"/>
+      </w:pPr>
+      <w:r>
+        <w:t xml:space="preserve">    "</w:t>
+      </w:r>
+      <w:proofErr w:type="spellStart"/>
+      <w:proofErr w:type="gramStart"/>
+      <w:r>
+        <w:t>defaultTimeZone</w:t>
+      </w:r>
+      <w:proofErr w:type="spellEnd"/>
+      <w:proofErr w:type="gramEnd"/>
+      <w:r>
+        <w:t>": "UTC+08"</w:t>
+      </w:r>
+    </w:p>
+    <w:p>
+      <w:pPr>
+        <w:pStyle w:val="specbuffer"/>
+      </w:pPr>
+      <w:r>
+        <w:t xml:space="preserve">  }</w:t>
+      </w:r>
+    </w:p>
+    <w:p>
+      <w:pPr>
+        <w:pStyle w:val="specbuffer"/>
+      </w:pPr>
+      <w:r>
+        <w:t>}</w:t>
+      </w:r>
+    </w:p>
+    <w:p>
+      <w:pPr>
+        <w:pStyle w:val="Heading5"/>
+      </w:pPr>
+      <w:r>
+        <w:t>RESPONSE</w:t>
+      </w:r>
+    </w:p>
+    <w:p>
+      <w:pPr>
+        <w:pStyle w:val="specbuffer"/>
+      </w:pPr>
+      <w:r>
+        <w:t>{</w:t>
+      </w:r>
+    </w:p>
+    <w:p>
+      <w:pPr>
+        <w:pStyle w:val="specbuffer"/>
+      </w:pPr>
+      <w:r>
+        <w:t xml:space="preserve">  "</w:t>
+      </w:r>
+      <w:proofErr w:type="gramStart"/>
+      <w:r>
+        <w:t>data</w:t>
+      </w:r>
+      <w:proofErr w:type="gramEnd"/>
+      <w:r>
+        <w:t>": {</w:t>
+      </w:r>
+    </w:p>
+    <w:p>
+      <w:pPr>
+        <w:pStyle w:val="specbuffer"/>
+      </w:pPr>
+      <w:r>
+        <w:t xml:space="preserve">    "</w:t>
+      </w:r>
+      <w:proofErr w:type="spellStart"/>
+      <w:proofErr w:type="gramStart"/>
+      <w:r>
+        <w:t>accountId</w:t>
+      </w:r>
+      <w:proofErr w:type="spellEnd"/>
+      <w:proofErr w:type="gramEnd"/>
+      <w:r>
+        <w:t>": 23,</w:t>
+      </w:r>
+    </w:p>
+    <w:p>
+      <w:pPr>
+        <w:pStyle w:val="specbuffer"/>
+      </w:pPr>
+      <w:r>
+        <w:t xml:space="preserve">    "</w:t>
+      </w:r>
+      <w:proofErr w:type="gramStart"/>
+      <w:r>
+        <w:t>username</w:t>
+      </w:r>
+      <w:proofErr w:type="gramEnd"/>
+      <w:r>
+        <w:t>": "</w:t>
+      </w:r>
+      <w:proofErr w:type="spellStart"/>
+      <w:r>
+        <w:t>ResearcherBob</w:t>
+      </w:r>
+      <w:proofErr w:type="spellEnd"/>
+      <w:r>
+        <w:t>",</w:t>
+      </w:r>
+    </w:p>
+    <w:p>
+      <w:pPr>
+        <w:pStyle w:val="specbuffer"/>
+      </w:pPr>
+      <w:r>
         <w:t xml:space="preserve">    “</w:t>
       </w:r>
       <w:proofErr w:type="spellStart"/>
@@ -4313,7 +4679,7 @@
       </w:r>
       <w:proofErr w:type="gramEnd"/>
       <w:r>
-        <w:t>": “Plain text password",</w:t>
+        <w:t>": "132eerl3uio34()*()*)22980",</w:t>
       </w:r>
     </w:p>
     <w:p>
@@ -4476,98 +4842,66 @@
       <w:proofErr w:type="spellStart"/>
       <w:proofErr w:type="gramStart"/>
       <w:r>
-        <w:t>defaultTimeZone</w:t>
-      </w:r>
-      <w:proofErr w:type="spellEnd"/>
-      <w:proofErr w:type="gramEnd"/>
-      <w:r>
-        <w:t>": "UTC+08"</w:t>
-      </w:r>
-    </w:p>
-    <w:p>
-      <w:pPr>
-        <w:pStyle w:val="specbuffer"/>
-      </w:pPr>
-      <w:r>
-        <w:t xml:space="preserve">  }</w:t>
-      </w:r>
-    </w:p>
-    <w:p>
-      <w:pPr>
-        <w:pStyle w:val="specbuffer"/>
-      </w:pPr>
-      <w:r>
-        <w:t>}</w:t>
-      </w:r>
-    </w:p>
-    <w:p>
-      <w:pPr>
-        <w:pStyle w:val="Heading5"/>
-      </w:pPr>
-      <w:r>
-        <w:t>RESPONSE</w:t>
-      </w:r>
-    </w:p>
-    <w:p>
-      <w:pPr>
-        <w:pStyle w:val="specbuffer"/>
-      </w:pPr>
-      <w:r>
-        <w:t>{</w:t>
-      </w:r>
-    </w:p>
-    <w:p>
-      <w:pPr>
-        <w:pStyle w:val="specbuffer"/>
-      </w:pPr>
-      <w:r>
-        <w:t xml:space="preserve">  "</w:t>
-      </w:r>
-      <w:proofErr w:type="gramStart"/>
-      <w:r>
-        <w:t>data</w:t>
-      </w:r>
-      <w:proofErr w:type="gramEnd"/>
-      <w:r>
-        <w:t>": {</w:t>
-      </w:r>
-    </w:p>
-    <w:p>
-      <w:pPr>
-        <w:pStyle w:val="specbuffer"/>
-      </w:pPr>
-      <w:r>
-        <w:t xml:space="preserve">    "</w:t>
-      </w:r>
-      <w:proofErr w:type="spellStart"/>
-      <w:proofErr w:type="gramStart"/>
-      <w:r>
-        <w:t>accountId</w:t>
-      </w:r>
-      <w:proofErr w:type="spellEnd"/>
-      <w:proofErr w:type="gramEnd"/>
-      <w:r>
-        <w:t>": 23,</w:t>
-      </w:r>
-    </w:p>
-    <w:p>
-      <w:pPr>
-        <w:pStyle w:val="specbuffer"/>
-      </w:pPr>
-      <w:r>
-        <w:t xml:space="preserve">    "</w:t>
-      </w:r>
-      <w:proofErr w:type="gramStart"/>
-      <w:r>
-        <w:t>username</w:t>
-      </w:r>
-      <w:proofErr w:type="gramEnd"/>
-      <w:r>
-        <w:t>": "</w:t>
-      </w:r>
-      <w:proofErr w:type="spellStart"/>
-      <w:r>
-        <w:t>ResearcherBob</w:t>
+        <w:t>userFileRoot</w:t>
+      </w:r>
+      <w:proofErr w:type="spellEnd"/>
+      <w:proofErr w:type="gramEnd"/>
+      <w:r>
+        <w:t>": "/User/</w:t>
+      </w:r>
+      <w:proofErr w:type="spellStart"/>
+      <w:r>
+        <w:t>WebLabUx</w:t>
+      </w:r>
+      <w:proofErr w:type="spellEnd"/>
+      <w:r>
+        <w:t>/</w:t>
+      </w:r>
+      <w:proofErr w:type="spellStart"/>
+      <w:r>
+        <w:t>UserFiles</w:t>
+      </w:r>
+      <w:proofErr w:type="spellEnd"/>
+      <w:r>
+        <w:t>/Researcher/Files",</w:t>
+      </w:r>
+    </w:p>
+    <w:p>
+      <w:pPr>
+        <w:pStyle w:val="specbuffer"/>
+      </w:pPr>
+      <w:r>
+        <w:t xml:space="preserve">    "</w:t>
+      </w:r>
+      <w:proofErr w:type="spellStart"/>
+      <w:proofErr w:type="gramStart"/>
+      <w:r>
+        <w:t>userWebRoot</w:t>
+      </w:r>
+      <w:proofErr w:type="spellEnd"/>
+      <w:proofErr w:type="gramEnd"/>
+      <w:r>
+        <w:t>": "/Server/</w:t>
+      </w:r>
+      <w:proofErr w:type="spellStart"/>
+      <w:r>
+        <w:t>WebLabUx</w:t>
+      </w:r>
+      <w:proofErr w:type="spellEnd"/>
+      <w:r>
+        <w:t>/</w:t>
+      </w:r>
+      <w:proofErr w:type="spellStart"/>
+      <w:r>
+        <w:t>UserFiles</w:t>
+      </w:r>
+      <w:proofErr w:type="spellEnd"/>
+      <w:r>
+        <w:t>/Researcher/</w:t>
+      </w:r>
+      <w:proofErr w:type="spellStart"/>
+      <w:r>
+        <w:t>css</w:t>
       </w:r>
       <w:proofErr w:type="spellEnd"/>
       <w:r>
@@ -4578,190 +4912,8 @@
       <w:pPr>
         <w:pStyle w:val="specbuffer"/>
       </w:pPr>
-      <w:r>
-        <w:t xml:space="preserve">    “</w:t>
-      </w:r>
-      <w:proofErr w:type="spellStart"/>
-      <w:proofErr w:type="gramStart"/>
-      <w:r>
-        <w:t>ownerId</w:t>
-      </w:r>
-      <w:proofErr w:type="spellEnd"/>
-      <w:proofErr w:type="gramEnd"/>
-      <w:r>
-        <w:t>” : 9999,</w:t>
-      </w:r>
-    </w:p>
-    <w:p>
-      <w:pPr>
-        <w:pStyle w:val="specbuffer"/>
-      </w:pPr>
-      <w:r>
-        <w:t xml:space="preserve">    "</w:t>
-      </w:r>
-      <w:proofErr w:type="gramStart"/>
-      <w:r>
-        <w:t>password</w:t>
-      </w:r>
-      <w:proofErr w:type="gramEnd"/>
-      <w:r>
-        <w:t>": "132eerl3uio34()*()*)22980",</w:t>
-      </w:r>
-    </w:p>
-    <w:p>
-      <w:pPr>
-        <w:pStyle w:val="specbuffer"/>
-      </w:pPr>
-      <w:r>
-        <w:t xml:space="preserve">    "</w:t>
-      </w:r>
-      <w:proofErr w:type="spellStart"/>
-      <w:proofErr w:type="gramStart"/>
-      <w:r>
-        <w:t>firstName</w:t>
-      </w:r>
-      <w:proofErr w:type="spellEnd"/>
-      <w:proofErr w:type="gramEnd"/>
-      <w:r>
-        <w:t>": "Bob",</w:t>
-      </w:r>
-    </w:p>
-    <w:p>
-      <w:pPr>
-        <w:pStyle w:val="specbuffer"/>
-      </w:pPr>
-      <w:r>
-        <w:t xml:space="preserve">    "</w:t>
-      </w:r>
-      <w:proofErr w:type="spellStart"/>
-      <w:proofErr w:type="gramStart"/>
-      <w:r>
-        <w:t>lastName</w:t>
-      </w:r>
-      <w:proofErr w:type="spellEnd"/>
-      <w:proofErr w:type="gramEnd"/>
-      <w:r>
-        <w:t>": "Researcher",</w:t>
-      </w:r>
-    </w:p>
-    <w:p>
-      <w:pPr>
-        <w:pStyle w:val="specbuffer"/>
-      </w:pPr>
-      <w:r>
-        <w:t xml:space="preserve">    "</w:t>
-      </w:r>
-      <w:proofErr w:type="spellStart"/>
-      <w:proofErr w:type="gramStart"/>
-      <w:r>
-        <w:t>greetingName</w:t>
-      </w:r>
-      <w:proofErr w:type="spellEnd"/>
-      <w:proofErr w:type="gramEnd"/>
-      <w:r>
-        <w:t>": "Bob",</w:t>
-      </w:r>
-    </w:p>
-    <w:p>
-      <w:pPr>
-        <w:pStyle w:val="specbuffer"/>
-      </w:pPr>
-      <w:r>
-        <w:t xml:space="preserve">    "</w:t>
-      </w:r>
-      <w:proofErr w:type="spellStart"/>
-      <w:proofErr w:type="gramStart"/>
-      <w:r>
-        <w:t>orgName</w:t>
-      </w:r>
-      <w:proofErr w:type="spellEnd"/>
-      <w:proofErr w:type="gramEnd"/>
-      <w:r>
-        <w:t xml:space="preserve">": "UW - </w:t>
-      </w:r>
-      <w:proofErr w:type="spellStart"/>
-      <w:r>
-        <w:t>HCDE</w:t>
-      </w:r>
-      <w:proofErr w:type="spellEnd"/>
-      <w:r>
-        <w:t>",</w:t>
-      </w:r>
-    </w:p>
-    <w:p>
-      <w:pPr>
-        <w:pStyle w:val="specbuffer"/>
-      </w:pPr>
-      <w:r>
-        <w:t xml:space="preserve">    "</w:t>
-      </w:r>
-      <w:proofErr w:type="gramStart"/>
-      <w:r>
-        <w:t>email</w:t>
-      </w:r>
-      <w:proofErr w:type="gramEnd"/>
-      <w:r>
-        <w:t>": "bob@example.com",</w:t>
-      </w:r>
-    </w:p>
-    <w:p>
-      <w:pPr>
-        <w:pStyle w:val="specbuffer"/>
-      </w:pPr>
-      <w:r>
-        <w:t xml:space="preserve">    "</w:t>
-      </w:r>
-      <w:proofErr w:type="spellStart"/>
-      <w:proofErr w:type="gramStart"/>
-      <w:r>
-        <w:t>accountType</w:t>
-      </w:r>
-      <w:proofErr w:type="spellEnd"/>
-      <w:proofErr w:type="gramEnd"/>
-      <w:r>
-        <w:t>": "researcher",</w:t>
-      </w:r>
-    </w:p>
-    <w:p>
-      <w:pPr>
-        <w:pStyle w:val="specbuffer"/>
-      </w:pPr>
-      <w:r>
-        <w:t xml:space="preserve">    "</w:t>
-      </w:r>
-      <w:proofErr w:type="spellStart"/>
-      <w:proofErr w:type="gramStart"/>
-      <w:r>
-        <w:t>wluxUrlRoot</w:t>
-      </w:r>
-      <w:proofErr w:type="spellEnd"/>
-      <w:proofErr w:type="gramEnd"/>
-      <w:r>
-        <w:t>": "http://wlux.uw.edu/weblabux",</w:t>
-      </w:r>
-    </w:p>
-    <w:p>
-      <w:pPr>
-        <w:pStyle w:val="specbuffer"/>
-      </w:pPr>
-      <w:r>
-        <w:t xml:space="preserve">    "</w:t>
-      </w:r>
-      <w:proofErr w:type="spellStart"/>
-      <w:proofErr w:type="gramStart"/>
-      <w:r>
-        <w:t>clientUrlRoot</w:t>
-      </w:r>
-      <w:proofErr w:type="spellEnd"/>
-      <w:proofErr w:type="gramEnd"/>
-      <w:r>
-        <w:t>": "http://mytestsite.example.com",</w:t>
-      </w:r>
-    </w:p>
-    <w:p>
-      <w:pPr>
-        <w:pStyle w:val="specbuffer"/>
-      </w:pPr>
+      <w:bookmarkStart w:id="9" w:name="_GoBack"/>
+      <w:bookmarkEnd w:id="9"/>
       <w:r>
         <w:t xml:space="preserve">    "</w:t>
       </w:r>
@@ -4924,6 +5076,7 @@
         <w:pStyle w:val="Heading5"/>
       </w:pPr>
       <w:r>
+        <w:lastRenderedPageBreak/>
         <w:t>REQUEST</w:t>
       </w:r>
     </w:p>
@@ -4932,7 +5085,6 @@
         <w:pStyle w:val="specbuffer"/>
       </w:pPr>
       <w:r>
-        <w:lastRenderedPageBreak/>
         <w:t>{</w:t>
       </w:r>
     </w:p>
@@ -5590,6 +5742,7 @@
         <w:pStyle w:val="specerrors"/>
       </w:pPr>
       <w:r>
+        <w:lastRenderedPageBreak/>
         <w:t>401 - Not Authorized</w:t>
       </w:r>
     </w:p>
@@ -5601,7 +5754,6 @@
       <w:proofErr w:type="spellStart"/>
       <w:proofErr w:type="gramStart"/>
       <w:r>
-        <w:lastRenderedPageBreak/>
         <w:t>changePassword</w:t>
       </w:r>
       <w:bookmarkEnd w:id="10"/>
@@ -6062,6 +6214,7 @@
         <w:pStyle w:val="specbuffer"/>
       </w:pPr>
       <w:r>
+        <w:lastRenderedPageBreak/>
         <w:t xml:space="preserve">    "</w:t>
       </w:r>
       <w:proofErr w:type="gramStart"/>
@@ -6110,7 +6263,6 @@
         <w:pStyle w:val="specbuffer"/>
       </w:pPr>
       <w:r>
-        <w:lastRenderedPageBreak/>
         <w:t xml:space="preserve">      "PUT": </w:t>
       </w:r>
       <w:proofErr w:type="gramStart"/>
@@ -6892,6 +7044,7 @@
         <w:pStyle w:val="specbuffer"/>
       </w:pPr>
       <w:r>
+        <w:lastRenderedPageBreak/>
         <w:t>}</w:t>
       </w:r>
     </w:p>
@@ -6900,7 +7053,6 @@
         <w:pStyle w:val="specoverview"/>
       </w:pPr>
       <w:r>
-        <w:lastRenderedPageBreak/>
         <w:t>RESPONSE</w:t>
       </w:r>
     </w:p>
@@ -7459,6 +7611,7 @@
         <w:pStyle w:val="specerrors"/>
       </w:pPr>
       <w:r>
+        <w:lastRenderedPageBreak/>
         <w:t>400 – Bad Request</w:t>
       </w:r>
     </w:p>
@@ -7471,7 +7624,6 @@
         </w:numPr>
       </w:pPr>
       <w:r>
-        <w:lastRenderedPageBreak/>
         <w:t xml:space="preserve">Study </w:t>
       </w:r>
       <w:r>
@@ -25692,7 +25844,7 @@
       <w:rPr>
         <w:noProof/>
       </w:rPr>
-      <w:t>January 8, 2014  2:24:00 PM</w:t>
+      <w:t>January 9, 2014  12:14:00 PM</w:t>
     </w:r>
     <w:r>
       <w:fldChar w:fldCharType="end"/>
@@ -25750,7 +25902,7 @@
           <w:rPr>
             <w:noProof/>
           </w:rPr>
-          <w:t>5</w:t>
+          <w:t>12</w:t>
         </w:r>
         <w:r>
           <w:rPr>
@@ -28196,7 +28348,7 @@
 </file>
 
 <file path=customXml/itemProps1.xml><?xml version="1.0" encoding="utf-8"?>
-<ds:datastoreItem xmlns:ds="http://schemas.openxmlformats.org/officeDocument/2006/customXml" ds:itemID="{D41A0321-12B1-8A40-ADF1-99BB9E9DEB57}">
+<ds:datastoreItem xmlns:ds="http://schemas.openxmlformats.org/officeDocument/2006/customXml" ds:itemID="{2ACD4EF0-C595-BB40-AFD4-8ACEE59D37B7}">
   <ds:schemaRefs>
     <ds:schemaRef ds:uri="http://schemas.openxmlformats.org/officeDocument/2006/bibliography"/>
   </ds:schemaRefs>

</xml_diff>

<commit_message>
Updating specs - work in progress
</commit_message>
<xml_diff>
--- a/documentation/WLUX_BackEnd_WebService_Winter2014.docx
+++ b/documentation/WLUX_BackEnd_WebService_Winter2014.docx
@@ -3605,21 +3605,19 @@
         </w:rPr>
         <w:t xml:space="preserve"> required</w:t>
       </w:r>
-      <w:bookmarkStart w:id="8" w:name="_GoBack"/>
+    </w:p>
+    <w:p>
+      <w:pPr>
+        <w:pStyle w:val="Heading3"/>
+      </w:pPr>
+      <w:bookmarkStart w:id="8" w:name="_Toc250810115"/>
+      <w:r>
+        <w:t>u</w:t>
+      </w:r>
+      <w:r>
+        <w:t>ser</w:t>
+      </w:r>
       <w:bookmarkEnd w:id="8"/>
-    </w:p>
-    <w:p>
-      <w:pPr>
-        <w:pStyle w:val="Heading3"/>
-      </w:pPr>
-      <w:bookmarkStart w:id="9" w:name="_Toc250810115"/>
-      <w:r>
-        <w:t>u</w:t>
-      </w:r>
-      <w:r>
-        <w:t>ser</w:t>
-      </w:r>
-      <w:bookmarkEnd w:id="9"/>
     </w:p>
     <w:p>
       <w:pPr>
@@ -5985,13 +5983,13 @@
       <w:pPr>
         <w:pStyle w:val="Heading3"/>
       </w:pPr>
-      <w:bookmarkStart w:id="10" w:name="_Toc250810116"/>
+      <w:bookmarkStart w:id="9" w:name="_Toc250810116"/>
       <w:proofErr w:type="spellStart"/>
       <w:proofErr w:type="gramStart"/>
       <w:r>
         <w:t>changePassword</w:t>
       </w:r>
-      <w:bookmarkEnd w:id="10"/>
+      <w:bookmarkEnd w:id="9"/>
       <w:proofErr w:type="spellEnd"/>
       <w:proofErr w:type="gramEnd"/>
     </w:p>
@@ -6293,38 +6291,38 @@
       <w:pPr>
         <w:pStyle w:val="Heading2"/>
       </w:pPr>
-      <w:bookmarkStart w:id="11" w:name="_Toc250810117"/>
+      <w:bookmarkStart w:id="10" w:name="_Toc250810117"/>
       <w:proofErr w:type="gramStart"/>
       <w:r>
         <w:t>debug</w:t>
       </w:r>
+      <w:bookmarkEnd w:id="10"/>
+      <w:proofErr w:type="gramEnd"/>
+    </w:p>
+    <w:p>
+      <w:pPr>
+        <w:pStyle w:val="specoverview"/>
+      </w:pPr>
+      <w:proofErr w:type="gramStart"/>
+      <w:r>
+        <w:t>control’s</w:t>
+      </w:r>
+      <w:proofErr w:type="gramEnd"/>
+      <w:r>
+        <w:t xml:space="preserve"> system debug messaging</w:t>
+      </w:r>
+    </w:p>
+    <w:p>
+      <w:pPr>
+        <w:pStyle w:val="Heading3"/>
+      </w:pPr>
+      <w:bookmarkStart w:id="11" w:name="_Toc250810118"/>
+      <w:proofErr w:type="spellStart"/>
+      <w:proofErr w:type="gramStart"/>
+      <w:r>
+        <w:t>config</w:t>
+      </w:r>
       <w:bookmarkEnd w:id="11"/>
-      <w:proofErr w:type="gramEnd"/>
-    </w:p>
-    <w:p>
-      <w:pPr>
-        <w:pStyle w:val="specoverview"/>
-      </w:pPr>
-      <w:proofErr w:type="gramStart"/>
-      <w:r>
-        <w:t>control’s</w:t>
-      </w:r>
-      <w:proofErr w:type="gramEnd"/>
-      <w:r>
-        <w:t xml:space="preserve"> system debug messaging</w:t>
-      </w:r>
-    </w:p>
-    <w:p>
-      <w:pPr>
-        <w:pStyle w:val="Heading3"/>
-      </w:pPr>
-      <w:bookmarkStart w:id="12" w:name="_Toc250810118"/>
-      <w:proofErr w:type="spellStart"/>
-      <w:proofErr w:type="gramStart"/>
-      <w:r>
-        <w:t>config</w:t>
-      </w:r>
-      <w:bookmarkEnd w:id="12"/>
       <w:proofErr w:type="spellEnd"/>
       <w:proofErr w:type="gramEnd"/>
     </w:p>
@@ -7917,32 +7915,32 @@
       <w:pPr>
         <w:pStyle w:val="Heading2"/>
       </w:pPr>
-      <w:bookmarkStart w:id="13" w:name="_Toc250810119"/>
+      <w:bookmarkStart w:id="12" w:name="_Toc250810119"/>
       <w:proofErr w:type="gramStart"/>
       <w:r>
         <w:t>gratuity</w:t>
       </w:r>
+      <w:bookmarkEnd w:id="12"/>
+      <w:proofErr w:type="gramEnd"/>
+    </w:p>
+    <w:p>
+      <w:pPr>
+        <w:pStyle w:val="specoverview"/>
+      </w:pPr>
+      <w:r>
+        <w:t>Information used to collect and send gratuity information to participants</w:t>
+      </w:r>
+    </w:p>
+    <w:p>
+      <w:pPr>
+        <w:pStyle w:val="Heading3"/>
+      </w:pPr>
+      <w:bookmarkStart w:id="13" w:name="_Toc250810120"/>
+      <w:proofErr w:type="gramStart"/>
+      <w:r>
+        <w:t>gratuity</w:t>
+      </w:r>
       <w:bookmarkEnd w:id="13"/>
-      <w:proofErr w:type="gramEnd"/>
-    </w:p>
-    <w:p>
-      <w:pPr>
-        <w:pStyle w:val="specoverview"/>
-      </w:pPr>
-      <w:r>
-        <w:t>Information used to collect and send gratuity information to participants</w:t>
-      </w:r>
-    </w:p>
-    <w:p>
-      <w:pPr>
-        <w:pStyle w:val="Heading3"/>
-      </w:pPr>
-      <w:bookmarkStart w:id="14" w:name="_Toc250810120"/>
-      <w:proofErr w:type="gramStart"/>
-      <w:r>
-        <w:t>gratuity</w:t>
-      </w:r>
-      <w:bookmarkEnd w:id="14"/>
       <w:proofErr w:type="gramEnd"/>
     </w:p>
     <w:p>
@@ -8274,12 +8272,12 @@
       <w:pPr>
         <w:pStyle w:val="Heading3"/>
       </w:pPr>
-      <w:bookmarkStart w:id="15" w:name="_Toc250810121"/>
+      <w:bookmarkStart w:id="14" w:name="_Toc250810121"/>
       <w:proofErr w:type="gramStart"/>
       <w:r>
         <w:t>study</w:t>
       </w:r>
-      <w:bookmarkEnd w:id="15"/>
+      <w:bookmarkEnd w:id="14"/>
       <w:proofErr w:type="gramEnd"/>
     </w:p>
     <w:p>
@@ -8696,12 +8694,12 @@
       <w:pPr>
         <w:pStyle w:val="Heading2"/>
       </w:pPr>
-      <w:bookmarkStart w:id="16" w:name="_Toc250810122"/>
+      <w:bookmarkStart w:id="15" w:name="_Toc250810122"/>
       <w:proofErr w:type="gramStart"/>
       <w:r>
         <w:t>log</w:t>
       </w:r>
-      <w:bookmarkEnd w:id="16"/>
+      <w:bookmarkEnd w:id="15"/>
       <w:proofErr w:type="gramEnd"/>
     </w:p>
     <w:p>
@@ -8733,12 +8731,12 @@
       <w:pPr>
         <w:pStyle w:val="Heading3"/>
       </w:pPr>
-      <w:bookmarkStart w:id="17" w:name="_Toc250810123"/>
+      <w:bookmarkStart w:id="16" w:name="_Toc250810123"/>
       <w:proofErr w:type="gramStart"/>
       <w:r>
         <w:t>session</w:t>
       </w:r>
-      <w:bookmarkEnd w:id="17"/>
+      <w:bookmarkEnd w:id="16"/>
       <w:proofErr w:type="gramEnd"/>
     </w:p>
     <w:p>
@@ -9268,12 +9266,12 @@
       <w:pPr>
         <w:pStyle w:val="Heading3"/>
       </w:pPr>
-      <w:bookmarkStart w:id="18" w:name="_Toc250810124"/>
+      <w:bookmarkStart w:id="17" w:name="_Toc250810124"/>
       <w:proofErr w:type="gramStart"/>
       <w:r>
         <w:t>sessions</w:t>
       </w:r>
-      <w:bookmarkEnd w:id="18"/>
+      <w:bookmarkEnd w:id="17"/>
       <w:proofErr w:type="gramEnd"/>
     </w:p>
     <w:p>
@@ -10408,12 +10406,12 @@
       <w:pPr>
         <w:pStyle w:val="Heading3"/>
       </w:pPr>
-      <w:bookmarkStart w:id="19" w:name="_Toc250810125"/>
+      <w:bookmarkStart w:id="18" w:name="_Toc250810125"/>
       <w:proofErr w:type="gramStart"/>
       <w:r>
         <w:t>load</w:t>
       </w:r>
-      <w:bookmarkEnd w:id="19"/>
+      <w:bookmarkEnd w:id="18"/>
       <w:proofErr w:type="gramEnd"/>
     </w:p>
     <w:p>
@@ -10660,12 +10658,12 @@
       <w:pPr>
         <w:pStyle w:val="Heading3"/>
       </w:pPr>
-      <w:bookmarkStart w:id="20" w:name="_Toc250810126"/>
+      <w:bookmarkStart w:id="19" w:name="_Toc250810126"/>
       <w:proofErr w:type="gramStart"/>
       <w:r>
         <w:t>transition</w:t>
       </w:r>
-      <w:bookmarkEnd w:id="20"/>
+      <w:bookmarkEnd w:id="19"/>
       <w:proofErr w:type="gramEnd"/>
     </w:p>
     <w:p>
@@ -10979,13 +10977,13 @@
       <w:pPr>
         <w:pStyle w:val="Heading3"/>
       </w:pPr>
-      <w:bookmarkStart w:id="21" w:name="_Toc250810127"/>
+      <w:bookmarkStart w:id="20" w:name="_Toc250810127"/>
       <w:proofErr w:type="spellStart"/>
       <w:proofErr w:type="gramStart"/>
       <w:r>
         <w:t>allStudies</w:t>
       </w:r>
-      <w:bookmarkEnd w:id="21"/>
+      <w:bookmarkEnd w:id="20"/>
       <w:proofErr w:type="spellEnd"/>
       <w:proofErr w:type="gramEnd"/>
     </w:p>
@@ -11260,12 +11258,12 @@
       <w:pPr>
         <w:pStyle w:val="Heading3"/>
       </w:pPr>
-      <w:bookmarkStart w:id="22" w:name="_Toc250810128"/>
+      <w:bookmarkStart w:id="21" w:name="_Toc250810128"/>
       <w:proofErr w:type="gramStart"/>
       <w:r>
         <w:t>study</w:t>
       </w:r>
-      <w:bookmarkEnd w:id="22"/>
+      <w:bookmarkEnd w:id="21"/>
       <w:proofErr w:type="gramEnd"/>
     </w:p>
     <w:p>
@@ -13449,43 +13447,43 @@
       <w:pPr>
         <w:pStyle w:val="Heading2"/>
       </w:pPr>
-      <w:bookmarkStart w:id="23" w:name="_Toc250810129"/>
+      <w:bookmarkStart w:id="22" w:name="_Toc250810129"/>
       <w:proofErr w:type="gramStart"/>
       <w:r>
         <w:t>session</w:t>
       </w:r>
+      <w:bookmarkEnd w:id="22"/>
+      <w:proofErr w:type="gramEnd"/>
+    </w:p>
+    <w:p>
+      <w:pPr>
+        <w:pStyle w:val="Warning"/>
+      </w:pPr>
+      <w:r>
+        <w:t>NEEDS REVIEW AND/OR REDESIGN</w:t>
+      </w:r>
+    </w:p>
+    <w:p>
+      <w:pPr>
+        <w:pStyle w:val="specoverview"/>
+      </w:pPr>
+      <w:proofErr w:type="gramStart"/>
+      <w:r>
+        <w:t>Manages participant sessions.</w:t>
+      </w:r>
+      <w:proofErr w:type="gramEnd"/>
+    </w:p>
+    <w:p>
+      <w:pPr>
+        <w:pStyle w:val="Heading3"/>
+      </w:pPr>
+      <w:bookmarkStart w:id="23" w:name="_Toc250810130"/>
+      <w:proofErr w:type="spellStart"/>
+      <w:proofErr w:type="gramStart"/>
+      <w:r>
+        <w:t>config</w:t>
+      </w:r>
       <w:bookmarkEnd w:id="23"/>
-      <w:proofErr w:type="gramEnd"/>
-    </w:p>
-    <w:p>
-      <w:pPr>
-        <w:pStyle w:val="Warning"/>
-      </w:pPr>
-      <w:r>
-        <w:t>NEEDS REVIEW AND/OR REDESIGN</w:t>
-      </w:r>
-    </w:p>
-    <w:p>
-      <w:pPr>
-        <w:pStyle w:val="specoverview"/>
-      </w:pPr>
-      <w:proofErr w:type="gramStart"/>
-      <w:r>
-        <w:t>Manages participant sessions.</w:t>
-      </w:r>
-      <w:proofErr w:type="gramEnd"/>
-    </w:p>
-    <w:p>
-      <w:pPr>
-        <w:pStyle w:val="Heading3"/>
-      </w:pPr>
-      <w:bookmarkStart w:id="24" w:name="_Toc250810130"/>
-      <w:proofErr w:type="spellStart"/>
-      <w:proofErr w:type="gramStart"/>
-      <w:r>
-        <w:t>config</w:t>
-      </w:r>
-      <w:bookmarkEnd w:id="24"/>
       <w:proofErr w:type="spellEnd"/>
       <w:proofErr w:type="gramEnd"/>
     </w:p>
@@ -14047,12 +14045,12 @@
       <w:pPr>
         <w:pStyle w:val="Heading3"/>
       </w:pPr>
-      <w:bookmarkStart w:id="25" w:name="_Toc250810131"/>
+      <w:bookmarkStart w:id="24" w:name="_Toc250810131"/>
       <w:proofErr w:type="gramStart"/>
       <w:r>
         <w:t>start</w:t>
       </w:r>
-      <w:bookmarkEnd w:id="25"/>
+      <w:bookmarkEnd w:id="24"/>
       <w:proofErr w:type="gramEnd"/>
     </w:p>
     <w:p>
@@ -14120,6 +14118,8 @@
       <w:r>
         <w:t>{</w:t>
       </w:r>
+      <w:bookmarkStart w:id="25" w:name="_GoBack"/>
+      <w:bookmarkEnd w:id="25"/>
     </w:p>
     <w:p>
       <w:pPr>
@@ -14286,9 +14286,16 @@
     <w:p>
       <w:pPr>
         <w:pStyle w:val="specbuffer"/>
+        <w:tabs>
+          <w:tab w:val="left" w:pos="2389"/>
+        </w:tabs>
       </w:pPr>
       <w:r>
         <w:t>}</w:t>
+      </w:r>
+      <w:r>
+        <w:tab/>
+        <w:t xml:space="preserve"> </w:t>
       </w:r>
     </w:p>
     <w:p>
@@ -26588,7 +26595,7 @@
       <w:rPr>
         <w:noProof/>
       </w:rPr>
-      <w:t>January 23, 2014  8:43:00 PM</w:t>
+      <w:t>January 23, 2014  8:51:00 PM</w:t>
     </w:r>
     <w:r>
       <w:fldChar w:fldCharType="end"/>
@@ -26646,7 +26653,7 @@
           <w:rPr>
             <w:noProof/>
           </w:rPr>
-          <w:t>40</w:t>
+          <w:t>21</w:t>
         </w:r>
         <w:r>
           <w:rPr>
@@ -29240,7 +29247,7 @@
 </file>
 
 <file path=customXml/itemProps1.xml><?xml version="1.0" encoding="utf-8"?>
-<ds:datastoreItem xmlns:ds="http://schemas.openxmlformats.org/officeDocument/2006/customXml" ds:itemID="{2C1A8F4B-B431-6C40-8DE6-E3AFEEF88806}">
+<ds:datastoreItem xmlns:ds="http://schemas.openxmlformats.org/officeDocument/2006/customXml" ds:itemID="{41FB9C50-500A-C14B-B537-87A2E9E82BB3}">
   <ds:schemaRefs>
     <ds:schemaRef ds:uri="http://schemas.openxmlformats.org/officeDocument/2006/bibliography"/>
   </ds:schemaRefs>

</xml_diff>